<commit_message>
fix delete and update variable flag
</commit_message>
<xml_diff>
--- a/module_4/case_study/text/CG-DN Case Study for Spring (1).docx
+++ b/module_4/case_study/text/CG-DN Case Study for Spring (1).docx
@@ -12171,6 +12171,30 @@
         </w:rPr>
         <w:t>)</w:t>
       </w:r>
+      <w:r>
+        <w:rPr>
+          <w:rFonts w:ascii="Times New Roman" w:eastAsia="Times New Roman" w:hAnsi="Times New Roman" w:cs="Times New Roman"/>
+          <w:b/>
+          <w:bCs/>
+          <w:color w:val="FF0000"/>
+          <w:sz w:val="28"/>
+          <w:szCs w:val="28"/>
+          <w:lang w:val="vi-VN"/>
+        </w:rPr>
+        <w:t xml:space="preserve"> </w:t>
+      </w:r>
+      <w:r>
+        <w:rPr>
+          <w:rFonts w:ascii="Times New Roman" w:eastAsia="Times New Roman" w:hAnsi="Times New Roman" w:cs="Times New Roman"/>
+          <w:b/>
+          <w:bCs/>
+          <w:color w:val="FF0000"/>
+          <w:sz w:val="28"/>
+          <w:szCs w:val="28"/>
+          <w:lang w:val="vi-VN"/>
+        </w:rPr>
+        <w:t>(done)</w:t>
+      </w:r>
     </w:p>
     <w:p>
       <w:pPr>
@@ -12761,6 +12785,30 @@
         </w:rPr>
         <w:t>).</w:t>
       </w:r>
+      <w:r>
+        <w:rPr>
+          <w:rFonts w:ascii="Times New Roman" w:eastAsia="Times New Roman" w:hAnsi="Times New Roman" w:cs="Times New Roman"/>
+          <w:b/>
+          <w:bCs/>
+          <w:color w:val="FF0000"/>
+          <w:sz w:val="28"/>
+          <w:szCs w:val="28"/>
+          <w:lang w:val="vi-VN"/>
+        </w:rPr>
+        <w:t xml:space="preserve"> </w:t>
+      </w:r>
+      <w:r>
+        <w:rPr>
+          <w:rFonts w:ascii="Times New Roman" w:eastAsia="Times New Roman" w:hAnsi="Times New Roman" w:cs="Times New Roman"/>
+          <w:b/>
+          <w:bCs/>
+          <w:color w:val="FF0000"/>
+          <w:sz w:val="28"/>
+          <w:szCs w:val="28"/>
+          <w:lang w:val="vi-VN"/>
+        </w:rPr>
+        <w:t>(done)</w:t>
+      </w:r>
     </w:p>
     <w:p>
       <w:pPr>
@@ -12972,6 +13020,42 @@
         </w:rPr>
         <w:t>)</w:t>
       </w:r>
+      <w:r>
+        <w:rPr>
+          <w:rFonts w:ascii="Times New Roman" w:eastAsia="Times New Roman" w:hAnsi="Times New Roman" w:cs="Times New Roman"/>
+          <w:b/>
+          <w:bCs/>
+          <w:color w:val="FF0000"/>
+          <w:sz w:val="28"/>
+          <w:szCs w:val="28"/>
+          <w:lang w:val="vi-VN"/>
+        </w:rPr>
+        <w:t xml:space="preserve"> </w:t>
+      </w:r>
+      <w:r>
+        <w:rPr>
+          <w:rFonts w:ascii="Times New Roman" w:eastAsia="Times New Roman" w:hAnsi="Times New Roman" w:cs="Times New Roman"/>
+          <w:b/>
+          <w:bCs/>
+          <w:color w:val="FF0000"/>
+          <w:sz w:val="28"/>
+          <w:szCs w:val="28"/>
+          <w:lang w:val="vi-VN"/>
+        </w:rPr>
+        <w:t>(done)</w:t>
+      </w:r>
+      <w:r>
+        <w:rPr>
+          <w:rFonts w:ascii="Times New Roman" w:eastAsia="Times New Roman" w:hAnsi="Times New Roman" w:cs="Times New Roman"/>
+          <w:b/>
+          <w:bCs/>
+          <w:color w:val="FF0000"/>
+          <w:sz w:val="28"/>
+          <w:szCs w:val="28"/>
+          <w:lang w:val="vi-VN"/>
+        </w:rPr>
+        <w:t xml:space="preserve"> (trang list contract chưa làm update &amp; delete).</w:t>
+      </w:r>
     </w:p>
     <w:p>
       <w:pPr>
@@ -13192,7 +13276,17 @@
           <w:sz w:val="28"/>
           <w:szCs w:val="28"/>
         </w:rPr>
-        <w:t>contract_detail</w:t>
+        <w:t>contract_</w:t>
+      </w:r>
+      <w:proofErr w:type="gramStart"/>
+      <w:r>
+        <w:rPr>
+          <w:rFonts w:ascii="Times New Roman" w:eastAsia="Times New Roman" w:hAnsi="Times New Roman" w:cs="Times New Roman"/>
+          <w:b/>
+          <w:sz w:val="28"/>
+          <w:szCs w:val="28"/>
+        </w:rPr>
+        <w:t>detail</w:t>
       </w:r>
       <w:proofErr w:type="spellEnd"/>
       <w:r>
@@ -13202,6 +13296,27 @@
           <w:szCs w:val="28"/>
         </w:rPr>
         <w:t>)</w:t>
+      </w:r>
+      <w:r>
+        <w:rPr>
+          <w:rFonts w:ascii="Times New Roman" w:eastAsia="Times New Roman" w:hAnsi="Times New Roman" w:cs="Times New Roman"/>
+          <w:color w:val="FF0000"/>
+          <w:sz w:val="28"/>
+          <w:szCs w:val="28"/>
+          <w:lang w:val="vi-VN"/>
+        </w:rPr>
+        <w:t>(</w:t>
+      </w:r>
+      <w:proofErr w:type="gramEnd"/>
+      <w:r>
+        <w:rPr>
+          <w:rFonts w:ascii="Times New Roman" w:eastAsia="Times New Roman" w:hAnsi="Times New Roman" w:cs="Times New Roman"/>
+          <w:color w:val="FF0000"/>
+          <w:sz w:val="28"/>
+          <w:szCs w:val="28"/>
+          <w:lang w:val="vi-VN"/>
+        </w:rPr>
+        <w:t>done)</w:t>
       </w:r>
     </w:p>
     <w:p>
@@ -14447,7 +14562,6 @@
           <w:sz w:val="28"/>
           <w:szCs w:val="28"/>
         </w:rPr>
-        <w:lastRenderedPageBreak/>
         <w:t>Yêu</w:t>
       </w:r>
       <w:proofErr w:type="spellEnd"/>
@@ -18700,7 +18814,6 @@
           <w:sz w:val="28"/>
           <w:szCs w:val="28"/>
         </w:rPr>
-        <w:lastRenderedPageBreak/>
         <w:t>Yêu</w:t>
       </w:r>
       <w:proofErr w:type="spellEnd"/>
@@ -20723,7 +20836,6 @@
           <w:sz w:val="28"/>
           <w:szCs w:val="28"/>
         </w:rPr>
-        <w:lastRenderedPageBreak/>
         <w:t>Yêu</w:t>
       </w:r>
       <w:proofErr w:type="spellEnd"/>
@@ -23380,28 +23492,28 @@
 </file>
 
 <file path=customXml/item1.xml><?xml version="1.0" encoding="utf-8"?>
-<b:Sources xmlns:b="http://schemas.openxmlformats.org/officeDocument/2006/bibliography" xmlns="http://schemas.openxmlformats.org/officeDocument/2006/bibliography" SelectedStyle="\APASixthEditionOfficeOnline.xsl" StyleName="APA" Version="6"/>
-</file>
-
-<file path=customXml/item2.xml><?xml version="1.0" encoding="utf-8"?>
 <go:gDocsCustomXmlDataStorage xmlns:go="http://customooxmlschemas.google.com/" xmlns:r="http://schemas.openxmlformats.org/officeDocument/2006/relationships">
   <go:docsCustomData xmlns:go="http://customooxmlschemas.google.com/" roundtripDataSignature="AMtx7mhTLj71wh1w9gC8XJMWmVN8Z1SHcQ==">AMUW2mV6fx7Hm2hxpzBGVmKymBRx4bX68bS9kKTjg7ii5oqQX0bU8o397lp+2OC2IJCiOuDkLG3BA3I+szANHDoC25mslx1XZfhUSgCxrSvlHWh1RDDzCSAp/y/EExq/dDXlPYSErH8vV6M6I3vRydkPV3xtyw/uBoPcifs9UhHVP/aLf0zvcVa8bFsMTLHan637rq4FhVKUPGFFsf2yoCEzYrY/WlOOXJIJNK3T6BlzWLzUxldLjIQ=</go:docsCustomData>
 </go:gDocsCustomXmlDataStorage>
 </file>
 
-<file path=customXml/itemProps1.xml><?xml version="1.0" encoding="utf-8"?>
-<ds:datastoreItem xmlns:ds="http://schemas.openxmlformats.org/officeDocument/2006/customXml" ds:itemID="{E21FAAE7-37F5-4626-8F30-2B9ED9473554}">
-  <ds:schemaRefs>
-    <ds:schemaRef ds:uri="http://schemas.openxmlformats.org/officeDocument/2006/bibliography"/>
-  </ds:schemaRefs>
-</ds:datastoreItem>
+<file path=customXml/item2.xml><?xml version="1.0" encoding="utf-8"?>
+<b:Sources xmlns:b="http://schemas.openxmlformats.org/officeDocument/2006/bibliography" xmlns="http://schemas.openxmlformats.org/officeDocument/2006/bibliography" SelectedStyle="\APASixthEditionOfficeOnline.xsl" StyleName="APA" Version="6"/>
 </file>
 
-<file path=customXml/itemProps2.xml><?xml version="1.0" encoding="utf-8"?>
+<file path=customXml/itemProps1.xml><?xml version="1.0" encoding="utf-8"?>
 <ds:datastoreItem xmlns:ds="http://schemas.openxmlformats.org/officeDocument/2006/customXml" ds:itemID="{11111111-1234-1234-1234-123412341234}">
   <ds:schemaRefs>
     <ds:schemaRef ds:uri="http://customooxmlschemas.google.com/"/>
     <ds:schemaRef ds:uri="http://schemas.openxmlformats.org/officeDocument/2006/relationships"/>
   </ds:schemaRefs>
 </ds:datastoreItem>
+</file>
+
+<file path=customXml/itemProps2.xml><?xml version="1.0" encoding="utf-8"?>
+<ds:datastoreItem xmlns:ds="http://schemas.openxmlformats.org/officeDocument/2006/customXml" ds:itemID="{E21FAAE7-37F5-4626-8F30-2B9ED9473554}">
+  <ds:schemaRefs>
+    <ds:schemaRef ds:uri="http://schemas.openxmlformats.org/officeDocument/2006/bibliography"/>
+  </ds:schemaRefs>
+</ds:datastoreItem>
 </file>
</xml_diff>

<commit_message>
done validation and update contract detail list
</commit_message>
<xml_diff>
--- a/module_4/case_study/text/CG-DN Case Study for Spring (1).docx
+++ b/module_4/case_study/text/CG-DN Case Study for Spring (1).docx
@@ -13044,18 +13044,6 @@
         </w:rPr>
         <w:t>(done)</w:t>
       </w:r>
-      <w:r>
-        <w:rPr>
-          <w:rFonts w:ascii="Times New Roman" w:eastAsia="Times New Roman" w:hAnsi="Times New Roman" w:cs="Times New Roman"/>
-          <w:b/>
-          <w:bCs/>
-          <w:color w:val="FF0000"/>
-          <w:sz w:val="28"/>
-          <w:szCs w:val="28"/>
-          <w:lang w:val="vi-VN"/>
-        </w:rPr>
-        <w:t xml:space="preserve"> (trang list contract chưa làm update &amp; delete).</w:t>
-      </w:r>
     </w:p>
     <w:p>
       <w:pPr>
@@ -14562,6 +14550,7 @@
           <w:sz w:val="28"/>
           <w:szCs w:val="28"/>
         </w:rPr>
+        <w:lastRenderedPageBreak/>
         <w:t>Yêu</w:t>
       </w:r>
       <w:proofErr w:type="spellEnd"/>
@@ -15383,6 +15372,26 @@
         </w:rPr>
         <w:t xml:space="preserve"> (84)+91xxxxxxx</w:t>
       </w:r>
+      <w:r>
+        <w:rPr>
+          <w:rFonts w:ascii="Times New Roman" w:eastAsia="Times New Roman" w:hAnsi="Times New Roman" w:cs="Times New Roman"/>
+          <w:color w:val="FF0000"/>
+          <w:sz w:val="28"/>
+          <w:szCs w:val="28"/>
+          <w:lang w:val="vi-VN"/>
+        </w:rPr>
+        <w:t xml:space="preserve"> </w:t>
+      </w:r>
+      <w:r>
+        <w:rPr>
+          <w:rFonts w:ascii="Times New Roman" w:eastAsia="Times New Roman" w:hAnsi="Times New Roman" w:cs="Times New Roman"/>
+          <w:color w:val="FF0000"/>
+          <w:sz w:val="28"/>
+          <w:szCs w:val="28"/>
+          <w:lang w:val="vi-VN"/>
+        </w:rPr>
+        <w:t>(done)</w:t>
+      </w:r>
     </w:p>
     <w:p>
       <w:pPr>
@@ -16557,7 +16566,27 @@
           <w:szCs w:val="28"/>
           <w:lang w:val="vi-VN"/>
         </w:rPr>
-        <w:t>(done)</w:t>
+        <w:t>(</w:t>
+      </w:r>
+      <w:r>
+        <w:rPr>
+          <w:rFonts w:ascii="Times New Roman" w:eastAsia="Times New Roman" w:hAnsi="Times New Roman" w:cs="Times New Roman"/>
+          <w:color w:val="FF0000"/>
+          <w:sz w:val="28"/>
+          <w:szCs w:val="28"/>
+          <w:lang w:val="vi-VN"/>
+        </w:rPr>
+        <w:t>done</w:t>
+      </w:r>
+      <w:r>
+        <w:rPr>
+          <w:rFonts w:ascii="Times New Roman" w:eastAsia="Times New Roman" w:hAnsi="Times New Roman" w:cs="Times New Roman"/>
+          <w:color w:val="FF0000"/>
+          <w:sz w:val="28"/>
+          <w:szCs w:val="28"/>
+          <w:lang w:val="vi-VN"/>
+        </w:rPr>
+        <w:t>)</w:t>
       </w:r>
     </w:p>
     <w:p>
@@ -23624,28 +23653,28 @@
 </file>
 
 <file path=customXml/item1.xml><?xml version="1.0" encoding="utf-8"?>
-<b:Sources xmlns:b="http://schemas.openxmlformats.org/officeDocument/2006/bibliography" xmlns="http://schemas.openxmlformats.org/officeDocument/2006/bibliography" SelectedStyle="\APASixthEditionOfficeOnline.xsl" StyleName="APA" Version="6"/>
-</file>
-
-<file path=customXml/item2.xml><?xml version="1.0" encoding="utf-8"?>
 <go:gDocsCustomXmlDataStorage xmlns:go="http://customooxmlschemas.google.com/" xmlns:r="http://schemas.openxmlformats.org/officeDocument/2006/relationships">
   <go:docsCustomData xmlns:go="http://customooxmlschemas.google.com/" roundtripDataSignature="AMtx7mhTLj71wh1w9gC8XJMWmVN8Z1SHcQ==">AMUW2mV6fx7Hm2hxpzBGVmKymBRx4bX68bS9kKTjg7ii5oqQX0bU8o397lp+2OC2IJCiOuDkLG3BA3I+szANHDoC25mslx1XZfhUSgCxrSvlHWh1RDDzCSAp/y/EExq/dDXlPYSErH8vV6M6I3vRydkPV3xtyw/uBoPcifs9UhHVP/aLf0zvcVa8bFsMTLHan637rq4FhVKUPGFFsf2yoCEzYrY/WlOOXJIJNK3T6BlzWLzUxldLjIQ=</go:docsCustomData>
 </go:gDocsCustomXmlDataStorage>
 </file>
 
-<file path=customXml/itemProps1.xml><?xml version="1.0" encoding="utf-8"?>
-<ds:datastoreItem xmlns:ds="http://schemas.openxmlformats.org/officeDocument/2006/customXml" ds:itemID="{E21FAAE7-37F5-4626-8F30-2B9ED9473554}">
-  <ds:schemaRefs>
-    <ds:schemaRef ds:uri="http://schemas.openxmlformats.org/officeDocument/2006/bibliography"/>
-  </ds:schemaRefs>
-</ds:datastoreItem>
+<file path=customXml/item2.xml><?xml version="1.0" encoding="utf-8"?>
+<b:Sources xmlns:b="http://schemas.openxmlformats.org/officeDocument/2006/bibliography" xmlns="http://schemas.openxmlformats.org/officeDocument/2006/bibliography" SelectedStyle="\APASixthEditionOfficeOnline.xsl" StyleName="APA" Version="6"/>
 </file>
 
-<file path=customXml/itemProps2.xml><?xml version="1.0" encoding="utf-8"?>
+<file path=customXml/itemProps1.xml><?xml version="1.0" encoding="utf-8"?>
 <ds:datastoreItem xmlns:ds="http://schemas.openxmlformats.org/officeDocument/2006/customXml" ds:itemID="{11111111-1234-1234-1234-123412341234}">
   <ds:schemaRefs>
     <ds:schemaRef ds:uri="http://customooxmlschemas.google.com/"/>
     <ds:schemaRef ds:uri="http://schemas.openxmlformats.org/officeDocument/2006/relationships"/>
   </ds:schemaRefs>
 </ds:datastoreItem>
+</file>
+
+<file path=customXml/itemProps2.xml><?xml version="1.0" encoding="utf-8"?>
+<ds:datastoreItem xmlns:ds="http://schemas.openxmlformats.org/officeDocument/2006/customXml" ds:itemID="{E21FAAE7-37F5-4626-8F30-2B9ED9473554}">
+  <ds:schemaRefs>
+    <ds:schemaRef ds:uri="http://schemas.openxmlformats.org/officeDocument/2006/bibliography"/>
+  </ds:schemaRefs>
+</ds:datastoreItem>
 </file>
</xml_diff>